<commit_message>
disable signatures, no errors now
</commit_message>
<xml_diff>
--- a/docassemble/LLC/data/templates/LLC_operating_agreement.docx
+++ b/docassemble/LLC/data/templates/LLC_operating_agreement.docx
@@ -5577,6 +5577,30 @@
           <w:shd w:val="clear" w:color="auto" w:fill="FCFCFC"/>
         </w:rPr>
       </w:pPr>
+    </w:p>
+    <w:p>
+      <w:pPr>
+        <w:pStyle w:val="FreeForm"/>
+        <w:rPr>
+          <w:rFonts w:ascii="Times New Roman" w:eastAsia="Times New Roman" w:hAnsi="Times New Roman" w:cs="Times New Roman"/>
+          <w:color w:val="323333"/>
+          <w:sz w:val="26"/>
+          <w:szCs w:val="26"/>
+          <w:u w:color="323232"/>
+          <w:shd w:val="clear" w:color="auto" w:fill="FCFCFC"/>
+        </w:rPr>
+      </w:pPr>
+      <w:r>
+        <w:rPr>
+          <w:rFonts w:ascii="Times New Roman" w:eastAsia="Times New Roman" w:hAnsi="Times New Roman" w:cs="Times New Roman"/>
+          <w:color w:val="323333"/>
+          <w:sz w:val="26"/>
+          <w:szCs w:val="26"/>
+          <w:u w:color="323232"/>
+          <w:shd w:val="clear" w:color="auto" w:fill="FCFCFC"/>
+        </w:rPr>
+        <w:t>{#</w:t>
+      </w:r>
     </w:p>
     <w:p>
       <w:pPr>
@@ -5826,6 +5850,20 @@
       <w:pPr>
         <w:pStyle w:val="FreeForm"/>
       </w:pPr>
+    </w:p>
+    <w:p>
+      <w:pPr>
+        <w:pStyle w:val="FreeForm"/>
+        <w:rPr>
+          <w:rFonts w:ascii="Times New Roman" w:hAnsi="Times New Roman" w:cs="Times New Roman"/>
+        </w:rPr>
+      </w:pPr>
+      <w:r>
+        <w:rPr>
+          <w:rFonts w:ascii="Times New Roman" w:hAnsi="Times New Roman" w:cs="Times New Roman"/>
+        </w:rPr>
+        <w:t>#}</w:t>
+      </w:r>
     </w:p>
     <w:sectPr>
       <w:headerReference w:type="default" r:id="rId7"/>

</xml_diff>

<commit_message>
resolve conflicting files for merge
</commit_message>
<xml_diff>
--- a/docassemble/LLC/data/templates/LLC_operating_agreement.docx
+++ b/docassemble/LLC/data/templates/LLC_operating_agreement.docx
@@ -53,8 +53,9 @@
           <w:u w:val="single"/>
           <w:shd w:val="clear" w:color="auto" w:fill="FCFCFC"/>
         </w:rPr>
-        <w:t>FOR {{</w:t>
-      </w:r>
+        <w:t xml:space="preserve">FOR </w:t>
+      </w:r>
+      <w:proofErr w:type="gramStart"/>
       <w:r>
         <w:rPr>
           <w:rFonts w:ascii="Times New Roman" w:hAnsi="Times New Roman"/>
@@ -66,9 +67,8 @@
           <w:u w:val="single"/>
           <w:shd w:val="clear" w:color="auto" w:fill="FCFCFC"/>
         </w:rPr>
-        <w:t xml:space="preserve"> </w:t>
-      </w:r>
-      <w:proofErr w:type="spellStart"/>
+        <w:t>{{</w:t>
+      </w:r>
       <w:r>
         <w:rPr>
           <w:rFonts w:ascii="Times New Roman" w:hAnsi="Times New Roman"/>
@@ -80,9 +80,9 @@
           <w:u w:val="single"/>
           <w:shd w:val="clear" w:color="auto" w:fill="FCFCFC"/>
         </w:rPr>
-        <w:t>filing_entity</w:t>
-      </w:r>
-      <w:proofErr w:type="spellEnd"/>
+        <w:t xml:space="preserve"> </w:t>
+      </w:r>
+      <w:proofErr w:type="spellStart"/>
       <w:r>
         <w:rPr>
           <w:rFonts w:ascii="Times New Roman" w:hAnsi="Times New Roman"/>
@@ -94,6 +94,34 @@
           <w:u w:val="single"/>
           <w:shd w:val="clear" w:color="auto" w:fill="FCFCFC"/>
         </w:rPr>
+        <w:t>filing</w:t>
+      </w:r>
+      <w:proofErr w:type="gramEnd"/>
+      <w:r>
+        <w:rPr>
+          <w:rFonts w:ascii="Times New Roman" w:hAnsi="Times New Roman"/>
+          <w:b/>
+          <w:bCs/>
+          <w:color w:val="323333"/>
+          <w:sz w:val="26"/>
+          <w:szCs w:val="26"/>
+          <w:u w:val="single"/>
+          <w:shd w:val="clear" w:color="auto" w:fill="FCFCFC"/>
+        </w:rPr>
+        <w:t>_entity</w:t>
+      </w:r>
+      <w:proofErr w:type="spellEnd"/>
+      <w:r>
+        <w:rPr>
+          <w:rFonts w:ascii="Times New Roman" w:hAnsi="Times New Roman"/>
+          <w:b/>
+          <w:bCs/>
+          <w:color w:val="323333"/>
+          <w:sz w:val="26"/>
+          <w:szCs w:val="26"/>
+          <w:u w:val="single"/>
+          <w:shd w:val="clear" w:color="auto" w:fill="FCFCFC"/>
+        </w:rPr>
         <w:t xml:space="preserve"> }}</w:t>
       </w:r>
     </w:p>
@@ -171,7 +199,29 @@
           <w:szCs w:val="26"/>
           <w:shd w:val="clear" w:color="auto" w:fill="FCFCFC"/>
         </w:rPr>
-        <w:t xml:space="preserve"> %}MANAGER{% else %}MEMBER{% endif %} </w:t>
+        <w:t xml:space="preserve"> </w:t>
+      </w:r>
+      <w:proofErr w:type="gramStart"/>
+      <w:r>
+        <w:rPr>
+          <w:rFonts w:ascii="Times New Roman" w:hAnsi="Times New Roman"/>
+          <w:color w:val="323333"/>
+          <w:sz w:val="26"/>
+          <w:szCs w:val="26"/>
+          <w:shd w:val="clear" w:color="auto" w:fill="FCFCFC"/>
+        </w:rPr>
+        <w:t>%}MANAGER</w:t>
+      </w:r>
+      <w:proofErr w:type="gramEnd"/>
+      <w:r>
+        <w:rPr>
+          <w:rFonts w:ascii="Times New Roman" w:hAnsi="Times New Roman"/>
+          <w:color w:val="323333"/>
+          <w:sz w:val="26"/>
+          <w:szCs w:val="26"/>
+          <w:shd w:val="clear" w:color="auto" w:fill="FCFCFC"/>
+        </w:rPr>
+        <w:t xml:space="preserve">{% else %}MEMBER{% endif %} </w:t>
       </w:r>
       <w:r>
         <w:rPr>
@@ -368,7 +418,18 @@
           <w:szCs w:val="26"/>
           <w:shd w:val="clear" w:color="auto" w:fill="FCFCFC"/>
         </w:rPr>
-        <w:t xml:space="preserve"> The Members hereby form {{</w:t>
+        <w:t xml:space="preserve"> The Members hereby form </w:t>
+      </w:r>
+      <w:proofErr w:type="gramStart"/>
+      <w:r>
+        <w:rPr>
+          <w:rFonts w:ascii="Times New Roman" w:hAnsi="Times New Roman"/>
+          <w:color w:val="323333"/>
+          <w:sz w:val="26"/>
+          <w:szCs w:val="26"/>
+          <w:shd w:val="clear" w:color="auto" w:fill="FCFCFC"/>
+        </w:rPr>
+        <w:t>{{</w:t>
       </w:r>
       <w:r>
         <w:rPr>
@@ -389,7 +450,18 @@
           <w:szCs w:val="26"/>
           <w:shd w:val="clear" w:color="auto" w:fill="FCFCFC"/>
         </w:rPr>
-        <w:t>filing_entity</w:t>
+        <w:t>filing</w:t>
+      </w:r>
+      <w:proofErr w:type="gramEnd"/>
+      <w:r>
+        <w:rPr>
+          <w:rFonts w:ascii="Times New Roman" w:hAnsi="Times New Roman"/>
+          <w:color w:val="323333"/>
+          <w:sz w:val="26"/>
+          <w:szCs w:val="26"/>
+          <w:shd w:val="clear" w:color="auto" w:fill="FCFCFC"/>
+        </w:rPr>
+        <w:t>_entity</w:t>
       </w:r>
       <w:proofErr w:type="spellEnd"/>
       <w:r>
@@ -485,7 +557,18 @@
           <w:szCs w:val="26"/>
           <w:shd w:val="clear" w:color="auto" w:fill="FCFCFC"/>
         </w:rPr>
-        <w:t xml:space="preserve"> The location and name of the registered agent shall be {{</w:t>
+        <w:t xml:space="preserve"> The location and name of the registered agent shall be </w:t>
+      </w:r>
+      <w:proofErr w:type="gramStart"/>
+      <w:r>
+        <w:rPr>
+          <w:rFonts w:ascii="Times New Roman" w:hAnsi="Times New Roman"/>
+          <w:color w:val="323333"/>
+          <w:sz w:val="26"/>
+          <w:szCs w:val="26"/>
+          <w:shd w:val="clear" w:color="auto" w:fill="FCFCFC"/>
+        </w:rPr>
+        <w:t>{{</w:t>
       </w:r>
       <w:r>
         <w:rPr>
@@ -505,7 +588,18 @@
           <w:szCs w:val="26"/>
           <w:shd w:val="clear" w:color="auto" w:fill="FCFCFC"/>
         </w:rPr>
-        <w:t xml:space="preserve">users[0] </w:t>
+        <w:t>users</w:t>
+      </w:r>
+      <w:proofErr w:type="gramEnd"/>
+      <w:r>
+        <w:rPr>
+          <w:rFonts w:ascii="Times New Roman" w:hAnsi="Times New Roman"/>
+          <w:color w:val="323333"/>
+          <w:sz w:val="26"/>
+          <w:szCs w:val="26"/>
+          <w:shd w:val="clear" w:color="auto" w:fill="FCFCFC"/>
+        </w:rPr>
+        <w:t xml:space="preserve">[0] </w:t>
       </w:r>
       <w:r>
         <w:rPr>
@@ -781,7 +875,29 @@
           <w:szCs w:val="26"/>
           <w:shd w:val="clear" w:color="auto" w:fill="FCFCFC"/>
         </w:rPr>
-        <w:t xml:space="preserve"> The Company shall conduct any and all lawful business deemed appropriate to execute the company’</w:t>
+        <w:t xml:space="preserve"> The Company shall conduct </w:t>
+      </w:r>
+      <w:proofErr w:type="gramStart"/>
+      <w:r>
+        <w:rPr>
+          <w:rFonts w:ascii="Times New Roman" w:hAnsi="Times New Roman"/>
+          <w:color w:val="323333"/>
+          <w:sz w:val="26"/>
+          <w:szCs w:val="26"/>
+          <w:shd w:val="clear" w:color="auto" w:fill="FCFCFC"/>
+        </w:rPr>
+        <w:t>any and all</w:t>
+      </w:r>
+      <w:proofErr w:type="gramEnd"/>
+      <w:r>
+        <w:rPr>
+          <w:rFonts w:ascii="Times New Roman" w:hAnsi="Times New Roman"/>
+          <w:color w:val="323333"/>
+          <w:sz w:val="26"/>
+          <w:szCs w:val="26"/>
+          <w:shd w:val="clear" w:color="auto" w:fill="FCFCFC"/>
+        </w:rPr>
+        <w:t xml:space="preserve"> lawful business deemed appropriate to execute the company’</w:t>
       </w:r>
       <w:r>
         <w:rPr>
@@ -853,6 +969,7 @@
         </w:rPr>
         <w:t xml:space="preserve"> The location of the principal place of business of the Company shall be </w:t>
       </w:r>
+      <w:proofErr w:type="gramStart"/>
       <w:r>
         <w:rPr>
           <w:rFonts w:ascii="Times New Roman" w:hAnsi="Times New Roman"/>
@@ -871,7 +988,18 @@
           <w:szCs w:val="26"/>
           <w:shd w:val="clear" w:color="auto" w:fill="FCFCFC"/>
         </w:rPr>
-        <w:t>sers[0].address</w:t>
+        <w:t>sers</w:t>
+      </w:r>
+      <w:proofErr w:type="gramEnd"/>
+      <w:r>
+        <w:rPr>
+          <w:rFonts w:ascii="Times New Roman" w:hAnsi="Times New Roman"/>
+          <w:color w:val="323333"/>
+          <w:sz w:val="26"/>
+          <w:szCs w:val="26"/>
+          <w:shd w:val="clear" w:color="auto" w:fill="FCFCFC"/>
+        </w:rPr>
+        <w:t>[0].address</w:t>
       </w:r>
       <w:r>
         <w:rPr>
@@ -962,7 +1090,29 @@
           <w:szCs w:val="26"/>
           <w:shd w:val="clear" w:color="auto" w:fill="FCFCFC"/>
         </w:rPr>
-        <w:t xml:space="preserve"> The interest of a Member is personal property and contains both an economic interest in the Company and voting rights as proscribed in this Agreement. Membership interests are transferrable and severable, </w:t>
+        <w:t xml:space="preserve"> The interest of a </w:t>
+      </w:r>
+      <w:proofErr w:type="gramStart"/>
+      <w:r>
+        <w:rPr>
+          <w:rFonts w:ascii="Times New Roman" w:hAnsi="Times New Roman"/>
+          <w:color w:val="323333"/>
+          <w:sz w:val="26"/>
+          <w:szCs w:val="26"/>
+          <w:shd w:val="clear" w:color="auto" w:fill="FCFCFC"/>
+        </w:rPr>
+        <w:t>Member</w:t>
+      </w:r>
+      <w:proofErr w:type="gramEnd"/>
+      <w:r>
+        <w:rPr>
+          <w:rFonts w:ascii="Times New Roman" w:hAnsi="Times New Roman"/>
+          <w:color w:val="323333"/>
+          <w:sz w:val="26"/>
+          <w:szCs w:val="26"/>
+          <w:shd w:val="clear" w:color="auto" w:fill="FCFCFC"/>
+        </w:rPr>
+        <w:t xml:space="preserve"> is personal property and contains both an economic interest in the Company and voting rights as proscribed in this Agreement. Membership interests are transferrable and severable, </w:t>
       </w:r>
       <w:proofErr w:type="spellStart"/>
       <w:r>
@@ -1209,7 +1359,29 @@
           <w:szCs w:val="26"/>
           <w:shd w:val="clear" w:color="auto" w:fill="FCFCFC"/>
         </w:rPr>
-        <w:t xml:space="preserve"> The initial Capital Contribution shall be in the form of cash and property contributions (including promissory notes) and services rendered or to be rendered and any subsequent Capital Contributions may be in any type of property or cash (including promissory notes) and services rendered or to be rendered, as set forth on Exhibit A or as may otherwise be agreed upon by all of the Members. No Member shall be required to make any Capital Contributions to the Company other than the Capital Contributions set opposite to the name of the Member in Exhibit A as it may be amended from time to time with the consent of all the Members.</w:t>
+        <w:t xml:space="preserve"> The initial Capital Contribution shall be in the form of cash and property contributions (including promissory notes) and services rendered or to be rendered and any subsequent Capital Contributions may be in any type of property or cash (including promissory notes) and services rendered or to be rendered, as set forth on Exhibit A or as may otherwise be agreed upon by </w:t>
+      </w:r>
+      <w:proofErr w:type="gramStart"/>
+      <w:r>
+        <w:rPr>
+          <w:rFonts w:ascii="Times New Roman" w:hAnsi="Times New Roman"/>
+          <w:color w:val="323333"/>
+          <w:sz w:val="26"/>
+          <w:szCs w:val="26"/>
+          <w:shd w:val="clear" w:color="auto" w:fill="FCFCFC"/>
+        </w:rPr>
+        <w:t>all of</w:t>
+      </w:r>
+      <w:proofErr w:type="gramEnd"/>
+      <w:r>
+        <w:rPr>
+          <w:rFonts w:ascii="Times New Roman" w:hAnsi="Times New Roman"/>
+          <w:color w:val="323333"/>
+          <w:sz w:val="26"/>
+          <w:szCs w:val="26"/>
+          <w:shd w:val="clear" w:color="auto" w:fill="FCFCFC"/>
+        </w:rPr>
+        <w:t xml:space="preserve"> the Members. No Member shall be required to make any Capital Contributions to the Company other than the Capital Contributions set opposite to the name of the Member in Exhibit A as it may be amended from time to time with the consent of all the Members.</w:t>
       </w:r>
     </w:p>
     <w:p>
@@ -1525,17 +1697,61 @@
           <w:szCs w:val="26"/>
           <w:shd w:val="clear" w:color="auto" w:fill="FCFCFC"/>
         </w:rPr>
-        <w:t xml:space="preserve"> %}Manager{% else %}Member{% endif %} Managed</w:t>
-      </w:r>
-      <w:r>
-        <w:rPr>
-          <w:rFonts w:ascii="Times New Roman" w:hAnsi="Times New Roman"/>
-          <w:color w:val="323333"/>
-          <w:sz w:val="26"/>
-          <w:szCs w:val="26"/>
-          <w:shd w:val="clear" w:color="auto" w:fill="FCFCFC"/>
-        </w:rPr>
-        <w:t>. Members holding a majority of the capital interests in the Company may elect Managers as the Members determine.</w:t>
+        <w:t xml:space="preserve"> </w:t>
+      </w:r>
+      <w:proofErr w:type="gramStart"/>
+      <w:r>
+        <w:rPr>
+          <w:rFonts w:ascii="Times New Roman" w:hAnsi="Times New Roman"/>
+          <w:color w:val="323333"/>
+          <w:sz w:val="26"/>
+          <w:szCs w:val="26"/>
+          <w:shd w:val="clear" w:color="auto" w:fill="FCFCFC"/>
+        </w:rPr>
+        <w:t>%}Manager</w:t>
+      </w:r>
+      <w:proofErr w:type="gramEnd"/>
+      <w:r>
+        <w:rPr>
+          <w:rFonts w:ascii="Times New Roman" w:hAnsi="Times New Roman"/>
+          <w:color w:val="323333"/>
+          <w:sz w:val="26"/>
+          <w:szCs w:val="26"/>
+          <w:shd w:val="clear" w:color="auto" w:fill="FCFCFC"/>
+        </w:rPr>
+        <w:t>{% else %}Member{% endif %} Managed</w:t>
+      </w:r>
+      <w:r>
+        <w:rPr>
+          <w:rFonts w:ascii="Times New Roman" w:hAnsi="Times New Roman"/>
+          <w:color w:val="323333"/>
+          <w:sz w:val="26"/>
+          <w:szCs w:val="26"/>
+          <w:shd w:val="clear" w:color="auto" w:fill="FCFCFC"/>
+        </w:rPr>
+        <w:t xml:space="preserve">. Members holding </w:t>
+      </w:r>
+      <w:proofErr w:type="gramStart"/>
+      <w:r>
+        <w:rPr>
+          <w:rFonts w:ascii="Times New Roman" w:hAnsi="Times New Roman"/>
+          <w:color w:val="323333"/>
+          <w:sz w:val="26"/>
+          <w:szCs w:val="26"/>
+          <w:shd w:val="clear" w:color="auto" w:fill="FCFCFC"/>
+        </w:rPr>
+        <w:t>a majority of</w:t>
+      </w:r>
+      <w:proofErr w:type="gramEnd"/>
+      <w:r>
+        <w:rPr>
+          <w:rFonts w:ascii="Times New Roman" w:hAnsi="Times New Roman"/>
+          <w:color w:val="323333"/>
+          <w:sz w:val="26"/>
+          <w:szCs w:val="26"/>
+          <w:shd w:val="clear" w:color="auto" w:fill="FCFCFC"/>
+        </w:rPr>
+        <w:t xml:space="preserve"> the capital interests in the Company may elect Managers as the Members determine.</w:t>
       </w:r>
     </w:p>
     <w:p>
@@ -1623,17 +1839,39 @@
           <w:szCs w:val="26"/>
           <w:shd w:val="clear" w:color="auto" w:fill="FCFCFC"/>
         </w:rPr>
-        <w:t>{% endif %}</w:t>
-      </w:r>
-      <w:r>
-        <w:rPr>
-          <w:rFonts w:ascii="Times New Roman" w:hAnsi="Times New Roman"/>
-          <w:color w:val="323333"/>
-          <w:sz w:val="26"/>
-          <w:szCs w:val="26"/>
-          <w:shd w:val="clear" w:color="auto" w:fill="FCFCFC"/>
-        </w:rPr>
-        <w:t>take part in the operation of the Company</w:t>
+        <w:t xml:space="preserve">{% endif </w:t>
+      </w:r>
+      <w:proofErr w:type="gramStart"/>
+      <w:r>
+        <w:rPr>
+          <w:rFonts w:ascii="Times New Roman" w:hAnsi="Times New Roman"/>
+          <w:color w:val="323333"/>
+          <w:sz w:val="26"/>
+          <w:szCs w:val="26"/>
+          <w:shd w:val="clear" w:color="auto" w:fill="FCFCFC"/>
+        </w:rPr>
+        <w:t>%}</w:t>
+      </w:r>
+      <w:r>
+        <w:rPr>
+          <w:rFonts w:ascii="Times New Roman" w:hAnsi="Times New Roman"/>
+          <w:color w:val="323333"/>
+          <w:sz w:val="26"/>
+          <w:szCs w:val="26"/>
+          <w:shd w:val="clear" w:color="auto" w:fill="FCFCFC"/>
+        </w:rPr>
+        <w:t>take</w:t>
+      </w:r>
+      <w:proofErr w:type="gramEnd"/>
+      <w:r>
+        <w:rPr>
+          <w:rFonts w:ascii="Times New Roman" w:hAnsi="Times New Roman"/>
+          <w:color w:val="323333"/>
+          <w:sz w:val="26"/>
+          <w:szCs w:val="26"/>
+          <w:shd w:val="clear" w:color="auto" w:fill="FCFCFC"/>
+        </w:rPr>
+        <w:t xml:space="preserve"> part in the operation of the Company</w:t>
       </w:r>
       <w:r>
         <w:rPr>
@@ -1785,8 +2023,20 @@
           <w:shd w:val="clear" w:color="auto" w:fill="FCFCFC"/>
         </w:rPr>
         <w:tab/>
-        <w:t>(a) Doing any act in contravention of this Agreement or which would make it impossible to carry on the business of the Company;</w:t>
-      </w:r>
+        <w:t xml:space="preserve">(a) Doing any act in contravention of this Agreement or which would make it impossible to carry on the business of the </w:t>
+      </w:r>
+      <w:proofErr w:type="gramStart"/>
+      <w:r>
+        <w:rPr>
+          <w:rFonts w:ascii="Times New Roman" w:eastAsia="Times New Roman" w:hAnsi="Times New Roman" w:cs="Times New Roman"/>
+          <w:color w:val="323333"/>
+          <w:sz w:val="26"/>
+          <w:szCs w:val="26"/>
+          <w:shd w:val="clear" w:color="auto" w:fill="FCFCFC"/>
+        </w:rPr>
+        <w:t>Company;</w:t>
+      </w:r>
+      <w:proofErr w:type="gramEnd"/>
     </w:p>
     <w:p>
       <w:pPr>
@@ -1809,8 +2059,20 @@
           <w:shd w:val="clear" w:color="auto" w:fill="FCFCFC"/>
         </w:rPr>
         <w:tab/>
-        <w:t>(b) Any matter as to which the Act requires a unanimous vote under the circumstances;</w:t>
-      </w:r>
+        <w:t xml:space="preserve">(b) Any matter as to which the Act requires a unanimous vote under the </w:t>
+      </w:r>
+      <w:proofErr w:type="gramStart"/>
+      <w:r>
+        <w:rPr>
+          <w:rFonts w:ascii="Times New Roman" w:eastAsia="Times New Roman" w:hAnsi="Times New Roman" w:cs="Times New Roman"/>
+          <w:color w:val="323333"/>
+          <w:sz w:val="26"/>
+          <w:szCs w:val="26"/>
+          <w:shd w:val="clear" w:color="auto" w:fill="FCFCFC"/>
+        </w:rPr>
+        <w:t>circumstances;</w:t>
+      </w:r>
+      <w:proofErr w:type="gramEnd"/>
     </w:p>
     <w:p>
       <w:pPr>
@@ -1833,7 +2095,29 @@
           <w:shd w:val="clear" w:color="auto" w:fill="FCFCFC"/>
         </w:rPr>
         <w:tab/>
-        <w:t>(c) Any other matter for which this Agreement requires the vote, consent or approval of every Member.</w:t>
+        <w:t xml:space="preserve">(c) Any other matter for which this Agreement requires the vote, </w:t>
+      </w:r>
+      <w:proofErr w:type="gramStart"/>
+      <w:r>
+        <w:rPr>
+          <w:rFonts w:ascii="Times New Roman" w:eastAsia="Times New Roman" w:hAnsi="Times New Roman" w:cs="Times New Roman"/>
+          <w:color w:val="323333"/>
+          <w:sz w:val="26"/>
+          <w:szCs w:val="26"/>
+          <w:shd w:val="clear" w:color="auto" w:fill="FCFCFC"/>
+        </w:rPr>
+        <w:t>consent</w:t>
+      </w:r>
+      <w:proofErr w:type="gramEnd"/>
+      <w:r>
+        <w:rPr>
+          <w:rFonts w:ascii="Times New Roman" w:eastAsia="Times New Roman" w:hAnsi="Times New Roman" w:cs="Times New Roman"/>
+          <w:color w:val="323333"/>
+          <w:sz w:val="26"/>
+          <w:szCs w:val="26"/>
+          <w:shd w:val="clear" w:color="auto" w:fill="FCFCFC"/>
+        </w:rPr>
+        <w:t xml:space="preserve"> or approval of every Member.</w:t>
       </w:r>
     </w:p>
     <w:p>
@@ -1892,6 +2176,7 @@
         </w:rPr>
         <w:t xml:space="preserve"> </w:t>
       </w:r>
+      <w:proofErr w:type="gramStart"/>
       <w:r>
         <w:rPr>
           <w:rFonts w:ascii="Times New Roman" w:hAnsi="Times New Roman"/>
@@ -1902,6 +2187,7 @@
         </w:rPr>
         <w:t>event;</w:t>
       </w:r>
+      <w:proofErr w:type="gramEnd"/>
     </w:p>
     <w:p>
       <w:pPr>
@@ -1934,8 +2220,20 @@
           <w:szCs w:val="26"/>
           <w:shd w:val="clear" w:color="auto" w:fill="FCFCFC"/>
         </w:rPr>
-        <w:t>f) Any amendment of the Certificate of Formation;</w:t>
-      </w:r>
+        <w:t xml:space="preserve">f) Any amendment of the Certificate of </w:t>
+      </w:r>
+      <w:proofErr w:type="gramStart"/>
+      <w:r>
+        <w:rPr>
+          <w:rFonts w:ascii="Times New Roman" w:hAnsi="Times New Roman"/>
+          <w:color w:val="323333"/>
+          <w:sz w:val="26"/>
+          <w:szCs w:val="26"/>
+          <w:shd w:val="clear" w:color="auto" w:fill="FCFCFC"/>
+        </w:rPr>
+        <w:t>Formation;</w:t>
+      </w:r>
+      <w:proofErr w:type="gramEnd"/>
     </w:p>
     <w:p>
       <w:pPr>
@@ -1968,8 +2266,20 @@
           <w:szCs w:val="26"/>
           <w:shd w:val="clear" w:color="auto" w:fill="FCFCFC"/>
         </w:rPr>
-        <w:t>g) Any amendment of this Agreement;</w:t>
-      </w:r>
+        <w:t xml:space="preserve">g) Any amendment of this </w:t>
+      </w:r>
+      <w:proofErr w:type="gramStart"/>
+      <w:r>
+        <w:rPr>
+          <w:rFonts w:ascii="Times New Roman" w:hAnsi="Times New Roman"/>
+          <w:color w:val="323333"/>
+          <w:sz w:val="26"/>
+          <w:szCs w:val="26"/>
+          <w:shd w:val="clear" w:color="auto" w:fill="FCFCFC"/>
+        </w:rPr>
+        <w:t>Agreement;</w:t>
+      </w:r>
+      <w:proofErr w:type="gramEnd"/>
     </w:p>
     <w:p>
       <w:pPr>
@@ -2002,8 +2312,20 @@
           <w:szCs w:val="26"/>
           <w:shd w:val="clear" w:color="auto" w:fill="FCFCFC"/>
         </w:rPr>
-        <w:t>h) A withdrawal of any part of a Member's Capital Contribution other than upon the dissolution of the Company or in accordance with the provisions of this Agreement for distributions;</w:t>
-      </w:r>
+        <w:t xml:space="preserve">h) A withdrawal of any part of a Member's Capital Contribution other than upon the dissolution of the Company or in accordance with the provisions of this Agreement for </w:t>
+      </w:r>
+      <w:proofErr w:type="gramStart"/>
+      <w:r>
+        <w:rPr>
+          <w:rFonts w:ascii="Times New Roman" w:hAnsi="Times New Roman"/>
+          <w:color w:val="323333"/>
+          <w:sz w:val="26"/>
+          <w:szCs w:val="26"/>
+          <w:shd w:val="clear" w:color="auto" w:fill="FCFCFC"/>
+        </w:rPr>
+        <w:t>distributions;</w:t>
+      </w:r>
+      <w:proofErr w:type="gramEnd"/>
     </w:p>
     <w:p>
       <w:pPr>
@@ -2082,8 +2404,20 @@
           <w:szCs w:val="26"/>
           <w:shd w:val="clear" w:color="auto" w:fill="FCFCFC"/>
         </w:rPr>
-        <w:t>j) The Company's filing of a petition for relief under the Federal Bankruptcy Code (or any corresponding future United States Debtor Relief Law now or hereafter in effect);</w:t>
-      </w:r>
+        <w:t>j) The Company's filing of a petition for relief under the Federal Bankruptcy Code (or any corresponding future United States Debtor Relief Law now or hereafter in effect</w:t>
+      </w:r>
+      <w:proofErr w:type="gramStart"/>
+      <w:r>
+        <w:rPr>
+          <w:rFonts w:ascii="Times New Roman" w:hAnsi="Times New Roman"/>
+          <w:color w:val="323333"/>
+          <w:sz w:val="26"/>
+          <w:szCs w:val="26"/>
+          <w:shd w:val="clear" w:color="auto" w:fill="FCFCFC"/>
+        </w:rPr>
+        <w:t>);</w:t>
+      </w:r>
+      <w:proofErr w:type="gramEnd"/>
     </w:p>
     <w:p>
       <w:pPr>
@@ -2116,8 +2450,20 @@
           <w:szCs w:val="26"/>
           <w:shd w:val="clear" w:color="auto" w:fill="FCFCFC"/>
         </w:rPr>
-        <w:t>k) The making of any general assignment for the benefit of the Company's creditors;</w:t>
-      </w:r>
+        <w:t xml:space="preserve">k) The making of any general assignment for the benefit of the Company's </w:t>
+      </w:r>
+      <w:proofErr w:type="gramStart"/>
+      <w:r>
+        <w:rPr>
+          <w:rFonts w:ascii="Times New Roman" w:hAnsi="Times New Roman"/>
+          <w:color w:val="323333"/>
+          <w:sz w:val="26"/>
+          <w:szCs w:val="26"/>
+          <w:shd w:val="clear" w:color="auto" w:fill="FCFCFC"/>
+        </w:rPr>
+        <w:t>creditors;</w:t>
+      </w:r>
+      <w:proofErr w:type="gramEnd"/>
     </w:p>
     <w:p>
       <w:pPr>
@@ -2185,7 +2531,29 @@
           <w:szCs w:val="26"/>
           <w:shd w:val="clear" w:color="auto" w:fill="FCFCFC"/>
         </w:rPr>
-        <w:t>m) Any other transaction described in this Agreement as requiring a vote, approval or consent of the Members and with respect to which the required percentage vote is not specified.</w:t>
+        <w:t xml:space="preserve">m) Any other transaction described in this Agreement as requiring a vote, </w:t>
+      </w:r>
+      <w:proofErr w:type="gramStart"/>
+      <w:r>
+        <w:rPr>
+          <w:rFonts w:ascii="Times New Roman" w:hAnsi="Times New Roman"/>
+          <w:color w:val="323333"/>
+          <w:sz w:val="26"/>
+          <w:szCs w:val="26"/>
+          <w:shd w:val="clear" w:color="auto" w:fill="FCFCFC"/>
+        </w:rPr>
+        <w:t>approval</w:t>
+      </w:r>
+      <w:proofErr w:type="gramEnd"/>
+      <w:r>
+        <w:rPr>
+          <w:rFonts w:ascii="Times New Roman" w:hAnsi="Times New Roman"/>
+          <w:color w:val="323333"/>
+          <w:sz w:val="26"/>
+          <w:szCs w:val="26"/>
+          <w:shd w:val="clear" w:color="auto" w:fill="FCFCFC"/>
+        </w:rPr>
+        <w:t xml:space="preserve"> or consent of the Members and with respect to which the required percentage vote is not specified.</w:t>
       </w:r>
     </w:p>
     <w:p>
@@ -2220,7 +2588,117 @@
           <w:szCs w:val="26"/>
           <w:shd w:val="clear" w:color="auto" w:fill="FCFCFC"/>
         </w:rPr>
-        <w:t xml:space="preserve"> The parties intend to and do hereby establish the following out-of-court alternate dispute resolution procedure to be followed in the event any controversy or dispute should arise out of, or relating to this Agreement or relating to any change orders or other changes or addendums to this Agreement. If a dispute develops between the parties to this Agreement they will submit to mediation to address any controversy or claim arising out of, or relating to this Agreement or relating to any change orders or other changes or addendums to this Agreement. Prior to the beginning of the mediation process, the parties may agree that if there is one or more disputed items that remain unresolved at the end of the mediation, the parties will proceed with binding mediation where the mediator will render a final and binding decision on those unresolved items, or the parties may elect to submit the remaining unresolved items to a med-arb procedure where a new and separate binding arbitration session will be scheduled to settle any unresolved issues remaining after the mediation session has been concluded. The parties must mutually agree to utilize binding mediation or arbitration or the parties will be bound only to participate in the mediation process. The mediation and/or arbitration shall be conducted by and according to the Mediation and/or Arbitration Rules and Procedures of American Arbitration Association. Both parties shall share the cost of the dispute resolution process equally up to and including the mediation settlement agreement or arbitration award although personal attorneys and witnesses or specialists are the direct responsibility of each party and their fees and expenses shall be the responsibility of the individual parties. As part of the decision of the mediator in binding mediation or as part of the arbitration award, the mediator or arbitrator shall award the prevailing party reasonable attorney’s fees and reasonable expenses in any manner in which the mediator or arbitrator feels is fair and equitable to the parties. The Mediation Settlement Agreement and/or arbitration award shall be binding on the parties and shall be enforceable in any court of competent jurisdiction.</w:t>
+        <w:t xml:space="preserve"> The parties intend to and do hereby establish the following out-of-court alternate dispute resolution procedure to be followed in the event any controversy or dispute should arise out </w:t>
+      </w:r>
+      <w:proofErr w:type="gramStart"/>
+      <w:r>
+        <w:rPr>
+          <w:rFonts w:ascii="Times New Roman" w:hAnsi="Times New Roman"/>
+          <w:color w:val="323333"/>
+          <w:sz w:val="26"/>
+          <w:szCs w:val="26"/>
+          <w:shd w:val="clear" w:color="auto" w:fill="FCFCFC"/>
+        </w:rPr>
+        <w:t>of, or</w:t>
+      </w:r>
+      <w:proofErr w:type="gramEnd"/>
+      <w:r>
+        <w:rPr>
+          <w:rFonts w:ascii="Times New Roman" w:hAnsi="Times New Roman"/>
+          <w:color w:val="323333"/>
+          <w:sz w:val="26"/>
+          <w:szCs w:val="26"/>
+          <w:shd w:val="clear" w:color="auto" w:fill="FCFCFC"/>
+        </w:rPr>
+        <w:t xml:space="preserve"> relating to this Agreement or relating to any change orders or other changes or addendums to this Agreement. If a dispute develops between the parties to this </w:t>
+      </w:r>
+      <w:proofErr w:type="gramStart"/>
+      <w:r>
+        <w:rPr>
+          <w:rFonts w:ascii="Times New Roman" w:hAnsi="Times New Roman"/>
+          <w:color w:val="323333"/>
+          <w:sz w:val="26"/>
+          <w:szCs w:val="26"/>
+          <w:shd w:val="clear" w:color="auto" w:fill="FCFCFC"/>
+        </w:rPr>
+        <w:t>Agreement</w:t>
+      </w:r>
+      <w:proofErr w:type="gramEnd"/>
+      <w:r>
+        <w:rPr>
+          <w:rFonts w:ascii="Times New Roman" w:hAnsi="Times New Roman"/>
+          <w:color w:val="323333"/>
+          <w:sz w:val="26"/>
+          <w:szCs w:val="26"/>
+          <w:shd w:val="clear" w:color="auto" w:fill="FCFCFC"/>
+        </w:rPr>
+        <w:t xml:space="preserve"> they will submit to mediation to address any controversy or claim arising out of, or relating to this Agreement or relating to any change orders or other changes or addendums to this Agreement. Prior to the beginning of the mediation process, the parties may agree that if there is one or more disputed items that remain unresolved at the end of the mediation, the parties will proceed with binding mediation where the mediator will render a final and binding decision on those unresolved items, or the parties may elect to submit the remaining unresolved items to a med-arb procedure where a new and separate binding arbitration session will be scheduled to settle any unresolved issues remaining after the mediation session has been concluded. The parties must mutually agree to utilize binding mediation or </w:t>
+      </w:r>
+      <w:proofErr w:type="gramStart"/>
+      <w:r>
+        <w:rPr>
+          <w:rFonts w:ascii="Times New Roman" w:hAnsi="Times New Roman"/>
+          <w:color w:val="323333"/>
+          <w:sz w:val="26"/>
+          <w:szCs w:val="26"/>
+          <w:shd w:val="clear" w:color="auto" w:fill="FCFCFC"/>
+        </w:rPr>
+        <w:t>arbitration</w:t>
+      </w:r>
+      <w:proofErr w:type="gramEnd"/>
+      <w:r>
+        <w:rPr>
+          <w:rFonts w:ascii="Times New Roman" w:hAnsi="Times New Roman"/>
+          <w:color w:val="323333"/>
+          <w:sz w:val="26"/>
+          <w:szCs w:val="26"/>
+          <w:shd w:val="clear" w:color="auto" w:fill="FCFCFC"/>
+        </w:rPr>
+        <w:t xml:space="preserve"> or the parties will be bound only to participate in the mediation process. The mediation and/or arbitration shall be conducted by and according to the Mediation and/or Arbitration Rules and Procedures of American Arbitration Association. Both parties shall share the cost of the dispute resolution process equally up to and including the mediation settlement agreement or arbitration award although personal attorneys and witnesses or specialists are the direct responsibility of each </w:t>
+      </w:r>
+      <w:proofErr w:type="gramStart"/>
+      <w:r>
+        <w:rPr>
+          <w:rFonts w:ascii="Times New Roman" w:hAnsi="Times New Roman"/>
+          <w:color w:val="323333"/>
+          <w:sz w:val="26"/>
+          <w:szCs w:val="26"/>
+          <w:shd w:val="clear" w:color="auto" w:fill="FCFCFC"/>
+        </w:rPr>
+        <w:t>party</w:t>
+      </w:r>
+      <w:proofErr w:type="gramEnd"/>
+      <w:r>
+        <w:rPr>
+          <w:rFonts w:ascii="Times New Roman" w:hAnsi="Times New Roman"/>
+          <w:color w:val="323333"/>
+          <w:sz w:val="26"/>
+          <w:szCs w:val="26"/>
+          <w:shd w:val="clear" w:color="auto" w:fill="FCFCFC"/>
+        </w:rPr>
+        <w:t xml:space="preserve"> and their fees and expenses shall be the responsibility of the individual parties. As part of the decision of the mediator in binding mediation or as part of the arbitration award, the mediator or arbitrator shall award the prevailing party reasonable attorney’s fees and reasonable expenses in any </w:t>
+      </w:r>
+      <w:proofErr w:type="gramStart"/>
+      <w:r>
+        <w:rPr>
+          <w:rFonts w:ascii="Times New Roman" w:hAnsi="Times New Roman"/>
+          <w:color w:val="323333"/>
+          <w:sz w:val="26"/>
+          <w:szCs w:val="26"/>
+          <w:shd w:val="clear" w:color="auto" w:fill="FCFCFC"/>
+        </w:rPr>
+        <w:t>manner in which</w:t>
+      </w:r>
+      <w:proofErr w:type="gramEnd"/>
+      <w:r>
+        <w:rPr>
+          <w:rFonts w:ascii="Times New Roman" w:hAnsi="Times New Roman"/>
+          <w:color w:val="323333"/>
+          <w:sz w:val="26"/>
+          <w:szCs w:val="26"/>
+          <w:shd w:val="clear" w:color="auto" w:fill="FCFCFC"/>
+        </w:rPr>
+        <w:t xml:space="preserve"> the mediator or arbitrator feels is fair and equitable to the parties. The Mediation Settlement Agreement and/or arbitration award shall be binding on the parties and shall be enforceable in any court of competent jurisdiction.</w:t>
       </w:r>
     </w:p>
     <w:p>
@@ -2303,7 +2781,29 @@
           <w:szCs w:val="26"/>
           <w:shd w:val="clear" w:color="auto" w:fill="FCFCFC"/>
         </w:rPr>
-        <w:t xml:space="preserve"> Upon request, the Members shall supply to any Member information regarding the Company or its activities. Each Member or his authorized representative shall have access to and may inspect and copy all books, records and materials in the Company’s possession regarding the Company or its activities. The exercise of the rights contained in this ARTICLE 4.8 shall be at the requesting Member's expense.</w:t>
+        <w:t xml:space="preserve"> Upon request, the Members shall supply to any Member information regarding the Company or its activities. Each Member or his authorized representative shall have access to and may inspect and copy all books, </w:t>
+      </w:r>
+      <w:proofErr w:type="gramStart"/>
+      <w:r>
+        <w:rPr>
+          <w:rFonts w:ascii="Times New Roman" w:hAnsi="Times New Roman"/>
+          <w:color w:val="323333"/>
+          <w:sz w:val="26"/>
+          <w:szCs w:val="26"/>
+          <w:shd w:val="clear" w:color="auto" w:fill="FCFCFC"/>
+        </w:rPr>
+        <w:t>records</w:t>
+      </w:r>
+      <w:proofErr w:type="gramEnd"/>
+      <w:r>
+        <w:rPr>
+          <w:rFonts w:ascii="Times New Roman" w:hAnsi="Times New Roman"/>
+          <w:color w:val="323333"/>
+          <w:sz w:val="26"/>
+          <w:szCs w:val="26"/>
+          <w:shd w:val="clear" w:color="auto" w:fill="FCFCFC"/>
+        </w:rPr>
+        <w:t xml:space="preserve"> and materials in the Company’s possession regarding the Company or its activities. The exercise of the rights contained in this ARTICLE 4.8 shall be at the requesting Member's expense.</w:t>
       </w:r>
     </w:p>
     <w:p>
@@ -2488,8 +2988,20 @@
           <w:szCs w:val="26"/>
           <w:shd w:val="clear" w:color="auto" w:fill="FCFCFC"/>
         </w:rPr>
-        <w:t>(a) A current list in alphabetical order of the full name and the last known street address of each Member;</w:t>
-      </w:r>
+        <w:t xml:space="preserve">(a) A current list in alphabetical order of the full name and the last known street address of each </w:t>
+      </w:r>
+      <w:proofErr w:type="gramStart"/>
+      <w:r>
+        <w:rPr>
+          <w:rFonts w:ascii="Times New Roman" w:hAnsi="Times New Roman"/>
+          <w:color w:val="323333"/>
+          <w:sz w:val="26"/>
+          <w:szCs w:val="26"/>
+          <w:shd w:val="clear" w:color="auto" w:fill="FCFCFC"/>
+        </w:rPr>
+        <w:t>Member;</w:t>
+      </w:r>
+      <w:proofErr w:type="gramEnd"/>
     </w:p>
     <w:p>
       <w:pPr>
@@ -2521,8 +3033,20 @@
           <w:szCs w:val="26"/>
           <w:shd w:val="clear" w:color="auto" w:fill="FCFCFC"/>
         </w:rPr>
-        <w:t>(b) A copy of the Certificate of Formation and the Company Operating Agreement and all amendments;</w:t>
-      </w:r>
+        <w:t xml:space="preserve">(b) A copy of the Certificate of Formation and the Company Operating Agreement and all </w:t>
+      </w:r>
+      <w:proofErr w:type="gramStart"/>
+      <w:r>
+        <w:rPr>
+          <w:rFonts w:ascii="Times New Roman" w:hAnsi="Times New Roman"/>
+          <w:color w:val="323333"/>
+          <w:sz w:val="26"/>
+          <w:szCs w:val="26"/>
+          <w:shd w:val="clear" w:color="auto" w:fill="FCFCFC"/>
+        </w:rPr>
+        <w:t>amendments;</w:t>
+      </w:r>
+      <w:proofErr w:type="gramEnd"/>
     </w:p>
     <w:p>
       <w:pPr>
@@ -2554,8 +3078,20 @@
           <w:szCs w:val="26"/>
           <w:shd w:val="clear" w:color="auto" w:fill="FCFCFC"/>
         </w:rPr>
-        <w:t>(c) Copies of the Company's federal, state and local income tax returns and reports, if any, for the three most recent years;</w:t>
-      </w:r>
+        <w:t xml:space="preserve">(c) Copies of the Company's federal, state and local income tax returns and reports, if any, for the three most recent </w:t>
+      </w:r>
+      <w:proofErr w:type="gramStart"/>
+      <w:r>
+        <w:rPr>
+          <w:rFonts w:ascii="Times New Roman" w:hAnsi="Times New Roman"/>
+          <w:color w:val="323333"/>
+          <w:sz w:val="26"/>
+          <w:szCs w:val="26"/>
+          <w:shd w:val="clear" w:color="auto" w:fill="FCFCFC"/>
+        </w:rPr>
+        <w:t>years;</w:t>
+      </w:r>
+      <w:proofErr w:type="gramEnd"/>
     </w:p>
     <w:p>
       <w:pPr>
@@ -2906,8 +3442,20 @@
           <w:szCs w:val="26"/>
           <w:shd w:val="clear" w:color="auto" w:fill="FCFCFC"/>
         </w:rPr>
-        <w:t>(a) Any additional capital contribution made by him/her;</w:t>
-      </w:r>
+        <w:t>(a) Any additional capital contribution made by him/</w:t>
+      </w:r>
+      <w:proofErr w:type="gramStart"/>
+      <w:r>
+        <w:rPr>
+          <w:rFonts w:ascii="Times New Roman" w:hAnsi="Times New Roman"/>
+          <w:color w:val="323333"/>
+          <w:sz w:val="26"/>
+          <w:szCs w:val="26"/>
+          <w:shd w:val="clear" w:color="auto" w:fill="FCFCFC"/>
+        </w:rPr>
+        <w:t>her;</w:t>
+      </w:r>
+      <w:proofErr w:type="gramEnd"/>
     </w:p>
     <w:p>
       <w:pPr>
@@ -2939,7 +3487,29 @@
           <w:szCs w:val="26"/>
           <w:shd w:val="clear" w:color="auto" w:fill="FCFCFC"/>
         </w:rPr>
-        <w:t xml:space="preserve">(b) Credit balances transferred from his distribution account to his capital account; </w:t>
+        <w:t xml:space="preserve">(b) Credit balances transferred from his distribution account to his capital </w:t>
+      </w:r>
+      <w:proofErr w:type="gramStart"/>
+      <w:r>
+        <w:rPr>
+          <w:rFonts w:ascii="Times New Roman" w:hAnsi="Times New Roman"/>
+          <w:color w:val="323333"/>
+          <w:sz w:val="26"/>
+          <w:szCs w:val="26"/>
+          <w:shd w:val="clear" w:color="auto" w:fill="FCFCFC"/>
+        </w:rPr>
+        <w:t>account;</w:t>
+      </w:r>
+      <w:proofErr w:type="gramEnd"/>
+      <w:r>
+        <w:rPr>
+          <w:rFonts w:ascii="Times New Roman" w:hAnsi="Times New Roman"/>
+          <w:color w:val="323333"/>
+          <w:sz w:val="26"/>
+          <w:szCs w:val="26"/>
+          <w:shd w:val="clear" w:color="auto" w:fill="FCFCFC"/>
+        </w:rPr>
+        <w:t xml:space="preserve"> </w:t>
       </w:r>
     </w:p>
     <w:p>
@@ -2995,8 +3565,20 @@
           <w:szCs w:val="26"/>
           <w:shd w:val="clear" w:color="auto" w:fill="FCFCFC"/>
         </w:rPr>
-        <w:t>(a) Distributions to him/her in reduction of Company capital;</w:t>
-      </w:r>
+        <w:t xml:space="preserve">(a) Distributions to him/her in reduction of Company </w:t>
+      </w:r>
+      <w:proofErr w:type="gramStart"/>
+      <w:r>
+        <w:rPr>
+          <w:rFonts w:ascii="Times New Roman" w:hAnsi="Times New Roman"/>
+          <w:color w:val="323333"/>
+          <w:sz w:val="26"/>
+          <w:szCs w:val="26"/>
+          <w:shd w:val="clear" w:color="auto" w:fill="FCFCFC"/>
+        </w:rPr>
+        <w:t>capital;</w:t>
+      </w:r>
+      <w:proofErr w:type="gramEnd"/>
     </w:p>
     <w:p>
       <w:pPr>
@@ -3063,7 +3645,29 @@
           <w:szCs w:val="26"/>
           <w:shd w:val="clear" w:color="auto" w:fill="FCFCFC"/>
         </w:rPr>
-        <w:t xml:space="preserve"> The Members shall close the books of account after the close of each calendar year, and shall prepare and send to each member a statement of such Member's distributive share of income and expense for income tax reporting purposes.</w:t>
+        <w:t xml:space="preserve"> The Members shall close the books of account after the close of each calendar </w:t>
+      </w:r>
+      <w:proofErr w:type="gramStart"/>
+      <w:r>
+        <w:rPr>
+          <w:rFonts w:ascii="Times New Roman" w:hAnsi="Times New Roman"/>
+          <w:color w:val="323333"/>
+          <w:sz w:val="26"/>
+          <w:szCs w:val="26"/>
+          <w:shd w:val="clear" w:color="auto" w:fill="FCFCFC"/>
+        </w:rPr>
+        <w:t>year, and</w:t>
+      </w:r>
+      <w:proofErr w:type="gramEnd"/>
+      <w:r>
+        <w:rPr>
+          <w:rFonts w:ascii="Times New Roman" w:hAnsi="Times New Roman"/>
+          <w:color w:val="323333"/>
+          <w:sz w:val="26"/>
+          <w:szCs w:val="26"/>
+          <w:shd w:val="clear" w:color="auto" w:fill="FCFCFC"/>
+        </w:rPr>
+        <w:t xml:space="preserve"> shall prepare and send to each member a statement of such Member's distributive share of income and expense for income tax reporting purposes.</w:t>
       </w:r>
     </w:p>
     <w:p>
@@ -3174,7 +3778,31 @@
           <w:u w:color="323232"/>
           <w:shd w:val="clear" w:color="auto" w:fill="FCFCFC"/>
         </w:rPr>
-        <w:t xml:space="preserve"> If at any time a Member proposes to sell, assign or otherwise dispose of all or any part of its interest in the Company, Member shall comply with the following procedures:</w:t>
+        <w:t xml:space="preserve"> If at any time a Member proposes to sell, </w:t>
+      </w:r>
+      <w:proofErr w:type="gramStart"/>
+      <w:r>
+        <w:rPr>
+          <w:rFonts w:ascii="Times New Roman" w:hAnsi="Times New Roman"/>
+          <w:color w:val="323333"/>
+          <w:sz w:val="26"/>
+          <w:szCs w:val="26"/>
+          <w:u w:color="323232"/>
+          <w:shd w:val="clear" w:color="auto" w:fill="FCFCFC"/>
+        </w:rPr>
+        <w:t>assign</w:t>
+      </w:r>
+      <w:proofErr w:type="gramEnd"/>
+      <w:r>
+        <w:rPr>
+          <w:rFonts w:ascii="Times New Roman" w:hAnsi="Times New Roman"/>
+          <w:color w:val="323333"/>
+          <w:sz w:val="26"/>
+          <w:szCs w:val="26"/>
+          <w:u w:color="323232"/>
+          <w:shd w:val="clear" w:color="auto" w:fill="FCFCFC"/>
+        </w:rPr>
+        <w:t xml:space="preserve"> or otherwise dispose of all or any part of its interest in the Company, Member shall comply with the following procedures:</w:t>
       </w:r>
     </w:p>
     <w:p>
@@ -3246,7 +3874,31 @@
           <w:u w:color="323232"/>
           <w:shd w:val="clear" w:color="auto" w:fill="FCFCFC"/>
         </w:rPr>
-        <w:t>(b) If a member has a buyer of members interest, the other current member(s) have first right of refusal to purchase the exiting members interest for the agreed purchase price. If there are more than one current remaining members, remaining members may combine funds to purchase the exiting members interest. Exiting member must show that potential purchaser has full certified funds, or the ability to get full certified funds before the first right of refusal period starts. Current members have 60 days to buy exiting members interest if they so desire.</w:t>
+        <w:t xml:space="preserve">(b) If a member has a buyer of members interest, the other current member(s) have first right of refusal to purchase the exiting members interest for the agreed purchase price. If there are more than one current remaining members, remaining members may combine funds to purchase the exiting </w:t>
+      </w:r>
+      <w:proofErr w:type="gramStart"/>
+      <w:r>
+        <w:rPr>
+          <w:rFonts w:ascii="Times New Roman" w:hAnsi="Times New Roman"/>
+          <w:color w:val="323333"/>
+          <w:sz w:val="26"/>
+          <w:szCs w:val="26"/>
+          <w:u w:color="323232"/>
+          <w:shd w:val="clear" w:color="auto" w:fill="FCFCFC"/>
+        </w:rPr>
+        <w:t>members</w:t>
+      </w:r>
+      <w:proofErr w:type="gramEnd"/>
+      <w:r>
+        <w:rPr>
+          <w:rFonts w:ascii="Times New Roman" w:hAnsi="Times New Roman"/>
+          <w:color w:val="323333"/>
+          <w:sz w:val="26"/>
+          <w:szCs w:val="26"/>
+          <w:u w:color="323232"/>
+          <w:shd w:val="clear" w:color="auto" w:fill="FCFCFC"/>
+        </w:rPr>
+        <w:t xml:space="preserve"> interest. Exiting member must show that potential purchaser has full certified funds, or the ability to get full certified funds before the first right of refusal period starts. Current members have 60 days to buy exiting members interest if they so desire.</w:t>
       </w:r>
     </w:p>
     <w:p>
@@ -3321,7 +3973,55 @@
           <w:u w:color="323232"/>
           <w:shd w:val="clear" w:color="auto" w:fill="FCFCFC"/>
         </w:rPr>
-        <w:t xml:space="preserve"> The personal representative of a deceased member's estate, or his or her beneficiary, may exercise all of the decedent's rights and powers as a member, and the decedent’s membership interest in the company will continue and pass to those entitled to it on the member's death. The personal representative of an incapacitated member, acting under a durable power of attorney or letters of guardianship, may exercise all of a member's rights and powers and will be entitled to receive distributions of cash or other property from the company. Neither the company nor any </w:t>
+        <w:t xml:space="preserve"> The personal representative of a deceased member's estate, or his or her beneficiary, may exercise </w:t>
+      </w:r>
+      <w:proofErr w:type="gramStart"/>
+      <w:r>
+        <w:rPr>
+          <w:rFonts w:ascii="Times New Roman" w:hAnsi="Times New Roman"/>
+          <w:color w:val="323333"/>
+          <w:sz w:val="26"/>
+          <w:szCs w:val="26"/>
+          <w:u w:color="323232"/>
+          <w:shd w:val="clear" w:color="auto" w:fill="FCFCFC"/>
+        </w:rPr>
+        <w:t>all of</w:t>
+      </w:r>
+      <w:proofErr w:type="gramEnd"/>
+      <w:r>
+        <w:rPr>
+          <w:rFonts w:ascii="Times New Roman" w:hAnsi="Times New Roman"/>
+          <w:color w:val="323333"/>
+          <w:sz w:val="26"/>
+          <w:szCs w:val="26"/>
+          <w:u w:color="323232"/>
+          <w:shd w:val="clear" w:color="auto" w:fill="FCFCFC"/>
+        </w:rPr>
+        <w:t xml:space="preserve"> the decedent's rights and powers as a member, and the decedent’s membership interest in the company will continue and pass to those entitled to it on the member's death. The personal representative of an incapacitated member, acting under a durable power of attorney or letters of guardianship, may exercise </w:t>
+      </w:r>
+      <w:proofErr w:type="gramStart"/>
+      <w:r>
+        <w:rPr>
+          <w:rFonts w:ascii="Times New Roman" w:hAnsi="Times New Roman"/>
+          <w:color w:val="323333"/>
+          <w:sz w:val="26"/>
+          <w:szCs w:val="26"/>
+          <w:u w:color="323232"/>
+          <w:shd w:val="clear" w:color="auto" w:fill="FCFCFC"/>
+        </w:rPr>
+        <w:t>all of</w:t>
+      </w:r>
+      <w:proofErr w:type="gramEnd"/>
+      <w:r>
+        <w:rPr>
+          <w:rFonts w:ascii="Times New Roman" w:hAnsi="Times New Roman"/>
+          <w:color w:val="323333"/>
+          <w:sz w:val="26"/>
+          <w:szCs w:val="26"/>
+          <w:u w:color="323232"/>
+          <w:shd w:val="clear" w:color="auto" w:fill="FCFCFC"/>
+        </w:rPr>
+        <w:t xml:space="preserve"> a member's rights and powers and will be entitled to receive distributions of cash or other property from the company. Neither the company nor any </w:t>
       </w:r>
       <w:r>
         <w:rPr>
@@ -4216,7 +4916,31 @@
           <w:u w:color="323232"/>
           <w:shd w:val="clear" w:color="auto" w:fill="FCFCFC"/>
         </w:rPr>
-        <w:t>(h) Exiting members’ value of membership interest it assigned current members may NOT accrue interest.</w:t>
+        <w:t xml:space="preserve">(h) Exiting members’ value of membership </w:t>
+      </w:r>
+      <w:proofErr w:type="gramStart"/>
+      <w:r>
+        <w:rPr>
+          <w:rFonts w:ascii="Times New Roman" w:hAnsi="Times New Roman"/>
+          <w:color w:val="323333"/>
+          <w:sz w:val="26"/>
+          <w:szCs w:val="26"/>
+          <w:u w:color="323232"/>
+          <w:shd w:val="clear" w:color="auto" w:fill="FCFCFC"/>
+        </w:rPr>
+        <w:t>interest</w:t>
+      </w:r>
+      <w:proofErr w:type="gramEnd"/>
+      <w:r>
+        <w:rPr>
+          <w:rFonts w:ascii="Times New Roman" w:hAnsi="Times New Roman"/>
+          <w:color w:val="323333"/>
+          <w:sz w:val="26"/>
+          <w:szCs w:val="26"/>
+          <w:u w:color="323232"/>
+          <w:shd w:val="clear" w:color="auto" w:fill="FCFCFC"/>
+        </w:rPr>
+        <w:t xml:space="preserve"> it assigned current members may NOT accrue interest.</w:t>
       </w:r>
     </w:p>
     <w:p>
@@ -4421,7 +5145,31 @@
           <w:u w:color="323232"/>
           <w:shd w:val="clear" w:color="auto" w:fill="FCFCFC"/>
         </w:rPr>
-        <w:t>, successors and assigns.</w:t>
+        <w:t xml:space="preserve">, </w:t>
+      </w:r>
+      <w:proofErr w:type="gramStart"/>
+      <w:r>
+        <w:rPr>
+          <w:rFonts w:ascii="Times New Roman" w:hAnsi="Times New Roman"/>
+          <w:color w:val="323333"/>
+          <w:sz w:val="26"/>
+          <w:szCs w:val="26"/>
+          <w:u w:color="323232"/>
+          <w:shd w:val="clear" w:color="auto" w:fill="FCFCFC"/>
+        </w:rPr>
+        <w:t>successors</w:t>
+      </w:r>
+      <w:proofErr w:type="gramEnd"/>
+      <w:r>
+        <w:rPr>
+          <w:rFonts w:ascii="Times New Roman" w:hAnsi="Times New Roman"/>
+          <w:color w:val="323333"/>
+          <w:sz w:val="26"/>
+          <w:szCs w:val="26"/>
+          <w:u w:color="323232"/>
+          <w:shd w:val="clear" w:color="auto" w:fill="FCFCFC"/>
+        </w:rPr>
+        <w:t xml:space="preserve"> and assigns.</w:t>
       </w:r>
     </w:p>
     <w:p>
@@ -4577,7 +5325,31 @@
           <w:u w:color="323232"/>
           <w:shd w:val="clear" w:color="auto" w:fill="FCFCFC"/>
         </w:rPr>
-        <w:t xml:space="preserve"> If any provision of this Agreement is held to be illegal, invalid, or unenforceable under the present or future laws effective during the term of this Agreement, such provision will be fully severable; the Agreement will be construed and enforced as if such illegal, invalid, or unenforceable provision had never comprised a part of the Agreement; and the remaining provisions of the Agreement will remain in full force and effect and will not be affected by the illegal, invalid, or unenforceable provision or by its severance from the Agreement. Furthermore, in lieu of such illegal, invalid, or unenforceable provision, there will be added automatically as a part of the Agreement a provision as similar in terms to such illegal, invalid or unenforceable provision as may be possible and be legal, valid and enforceable.</w:t>
+        <w:t xml:space="preserve"> If any provision of this Agreement is held to be illegal, invalid, or unenforceable under the present or future laws effective during the term of this Agreement, such provision will be fully severable; the Agreement will be construed and enforced as if such illegal, invalid, or unenforceable provision had never comprised a part of the Agreement; and the remaining provisions of the Agreement will remain in full force and effect and will not be affected by the illegal, invalid, or unenforceable provision or by its severance from the Agreement. Furthermore, in lieu of such illegal, invalid, or unenforceable provision, there will be added automatically as a part of the Agreement a provision as similar in terms to such illegal, </w:t>
+      </w:r>
+      <w:proofErr w:type="gramStart"/>
+      <w:r>
+        <w:rPr>
+          <w:rFonts w:ascii="Times New Roman" w:hAnsi="Times New Roman"/>
+          <w:color w:val="323333"/>
+          <w:sz w:val="26"/>
+          <w:szCs w:val="26"/>
+          <w:u w:color="323232"/>
+          <w:shd w:val="clear" w:color="auto" w:fill="FCFCFC"/>
+        </w:rPr>
+        <w:t>invalid</w:t>
+      </w:r>
+      <w:proofErr w:type="gramEnd"/>
+      <w:r>
+        <w:rPr>
+          <w:rFonts w:ascii="Times New Roman" w:hAnsi="Times New Roman"/>
+          <w:color w:val="323333"/>
+          <w:sz w:val="26"/>
+          <w:szCs w:val="26"/>
+          <w:u w:color="323232"/>
+          <w:shd w:val="clear" w:color="auto" w:fill="FCFCFC"/>
+        </w:rPr>
+        <w:t xml:space="preserve"> or unenforceable provision as may be possible and be legal, valid and enforceable.</w:t>
       </w:r>
     </w:p>
     <w:p>
@@ -4661,7 +5433,43 @@
           <w:u w:color="323232"/>
           <w:shd w:val="clear" w:color="auto" w:fill="FCFCFC"/>
         </w:rPr>
-        <w:t>The undersigned hereby agree, acknowledge and certify to adopt this Operating Agreement. Signed this {{</w:t>
+        <w:t xml:space="preserve">The undersigned hereby agree, </w:t>
+      </w:r>
+      <w:proofErr w:type="gramStart"/>
+      <w:r>
+        <w:rPr>
+          <w:rFonts w:ascii="Times New Roman" w:hAnsi="Times New Roman"/>
+          <w:color w:val="323333"/>
+          <w:sz w:val="26"/>
+          <w:szCs w:val="26"/>
+          <w:u w:color="323232"/>
+          <w:shd w:val="clear" w:color="auto" w:fill="FCFCFC"/>
+        </w:rPr>
+        <w:t>acknowledge</w:t>
+      </w:r>
+      <w:proofErr w:type="gramEnd"/>
+      <w:r>
+        <w:rPr>
+          <w:rFonts w:ascii="Times New Roman" w:hAnsi="Times New Roman"/>
+          <w:color w:val="323333"/>
+          <w:sz w:val="26"/>
+          <w:szCs w:val="26"/>
+          <w:u w:color="323232"/>
+          <w:shd w:val="clear" w:color="auto" w:fill="FCFCFC"/>
+        </w:rPr>
+        <w:t xml:space="preserve"> and certify to adopt this Operating Agreement. Signed this </w:t>
+      </w:r>
+      <w:proofErr w:type="gramStart"/>
+      <w:r>
+        <w:rPr>
+          <w:rFonts w:ascii="Times New Roman" w:hAnsi="Times New Roman"/>
+          <w:color w:val="323333"/>
+          <w:sz w:val="26"/>
+          <w:szCs w:val="26"/>
+          <w:u w:color="323232"/>
+          <w:shd w:val="clear" w:color="auto" w:fill="FCFCFC"/>
+        </w:rPr>
+        <w:t>{{</w:t>
       </w:r>
       <w:r>
         <w:rPr>
@@ -4682,7 +5490,18 @@
           <w:szCs w:val="26"/>
           <w:shd w:val="clear" w:color="auto" w:fill="FCFCFC"/>
         </w:rPr>
-        <w:t>today(format=</w:t>
+        <w:t>today</w:t>
+      </w:r>
+      <w:proofErr w:type="gramEnd"/>
+      <w:r>
+        <w:rPr>
+          <w:rFonts w:ascii="Times New Roman" w:hAnsi="Times New Roman"/>
+          <w:color w:val="323333"/>
+          <w:sz w:val="26"/>
+          <w:szCs w:val="26"/>
+          <w:shd w:val="clear" w:color="auto" w:fill="FCFCFC"/>
+        </w:rPr>
+        <w:t>(format=</w:t>
       </w:r>
       <w:r>
         <w:rPr>
@@ -4758,6 +5577,30 @@
           <w:shd w:val="clear" w:color="auto" w:fill="FCFCFC"/>
         </w:rPr>
       </w:pPr>
+    </w:p>
+    <w:p>
+      <w:pPr>
+        <w:pStyle w:val="FreeForm"/>
+        <w:rPr>
+          <w:rFonts w:ascii="Times New Roman" w:eastAsia="Times New Roman" w:hAnsi="Times New Roman" w:cs="Times New Roman"/>
+          <w:color w:val="323333"/>
+          <w:sz w:val="26"/>
+          <w:szCs w:val="26"/>
+          <w:u w:color="323232"/>
+          <w:shd w:val="clear" w:color="auto" w:fill="FCFCFC"/>
+        </w:rPr>
+      </w:pPr>
+      <w:r>
+        <w:rPr>
+          <w:rFonts w:ascii="Times New Roman" w:eastAsia="Times New Roman" w:hAnsi="Times New Roman" w:cs="Times New Roman"/>
+          <w:color w:val="323333"/>
+          <w:sz w:val="26"/>
+          <w:szCs w:val="26"/>
+          <w:u w:color="323232"/>
+          <w:shd w:val="clear" w:color="auto" w:fill="FCFCFC"/>
+        </w:rPr>
+        <w:t>{#</w:t>
+      </w:r>
     </w:p>
     <w:p>
       <w:pPr>
@@ -4875,20 +5718,6 @@
             <w:proofErr w:type="spellStart"/>
             <w:r>
               <w:rPr>
-                <w:rFonts w:eastAsia="Brush Script MT"/>
-              </w:rPr>
-              <w:t>showifdef</w:t>
-            </w:r>
-            <w:proofErr w:type="spellEnd"/>
-            <w:r>
-              <w:rPr>
-                <w:rFonts w:eastAsia="Brush Script MT"/>
-              </w:rPr>
-              <w:t>(</w:t>
-            </w:r>
-            <w:proofErr w:type="spellStart"/>
-            <w:r>
-              <w:rPr>
                 <w:rFonts w:eastAsia="Calibri"/>
                 <w:bCs/>
               </w:rPr>
@@ -4898,14 +5727,20 @@
               <w:rPr>
                 <w:rFonts w:eastAsia="Brush Script MT"/>
               </w:rPr>
-              <w:t>.attr_name</w:t>
+              <w:t>.signature</w:t>
             </w:r>
             <w:proofErr w:type="spellEnd"/>
             <w:r>
               <w:rPr>
                 <w:rFonts w:eastAsia="Brush Script MT"/>
               </w:rPr>
-              <w:t>(‘signature’)) }}</w:t>
+              <w:t xml:space="preserve"> </w:t>
+            </w:r>
+            <w:r>
+              <w:rPr>
+                <w:rFonts w:eastAsia="Brush Script MT"/>
+              </w:rPr>
+              <w:t>}}</w:t>
             </w:r>
           </w:p>
         </w:tc>
@@ -4925,11 +5760,19 @@
                 <w:bCs/>
               </w:rPr>
             </w:pPr>
+            <w:proofErr w:type="gramStart"/>
             <w:r>
               <w:rPr>
                 <w:bCs/>
               </w:rPr>
-              <w:t>{{ capitalize(</w:t>
+              <w:t>{{ capitalize</w:t>
+            </w:r>
+            <w:proofErr w:type="gramEnd"/>
+            <w:r>
+              <w:rPr>
+                <w:bCs/>
+              </w:rPr>
+              <w:t>(</w:t>
             </w:r>
             <w:r>
               <w:rPr>
@@ -5007,6 +5850,20 @@
       <w:pPr>
         <w:pStyle w:val="FreeForm"/>
       </w:pPr>
+    </w:p>
+    <w:p>
+      <w:pPr>
+        <w:pStyle w:val="FreeForm"/>
+        <w:rPr>
+          <w:rFonts w:ascii="Times New Roman" w:hAnsi="Times New Roman" w:cs="Times New Roman"/>
+        </w:rPr>
+      </w:pPr>
+      <w:r>
+        <w:rPr>
+          <w:rFonts w:ascii="Times New Roman" w:hAnsi="Times New Roman" w:cs="Times New Roman"/>
+        </w:rPr>
+        <w:t>#}</w:t>
+      </w:r>
     </w:p>
     <w:sectPr>
       <w:headerReference w:type="default" r:id="rId7"/>

</xml_diff>